<commit_message>
updated all docx files
</commit_message>
<xml_diff>
--- a/volumes-as-docx/TSL Volume 1A E2 Literary Translations (AR refracted narrative experiments).docx
+++ b/volumes-as-docx/TSL Volume 1A E2 Literary Translations (AR refracted narrative experiments).docx
@@ -15,7 +15,7 @@
         <w:pStyle w:val="Subtitle"/>
       </w:pPr>
       <w:r>
-        <w:t>Emily Tiffany Joy</w:t>
+        <w:t>Emily Joy</w:t>
       </w:r>
     </w:p>
     <w:p>
@@ -647,7 +647,7 @@
               <w:rPr>
                 <w:color w:val="000000"/>
               </w:rPr>
-              <w:t>E1 Emily Tiffany Joy → E2 Me, Emily Tiffany Joy</w:t>
+              <w:t>E1 Emily Joy → E2 Me, Emily Joy</w:t>
             </w:r>
             <w:r>
               <w:rPr>
@@ -963,7 +963,6 @@
     </w:p>
     <w:p>
       <w:r>
-        <w:lastRenderedPageBreak/>
         <w:t>Key Challenges:</w:t>
       </w:r>
     </w:p>
@@ -975,6 +974,7 @@
         </w:numPr>
       </w:pPr>
       <w:r>
+        <w:lastRenderedPageBreak/>
         <w:t>Love in E1 (Earth) is biologically and culturally entangled with evolutionary survival mechanisms, adversarial social structures, and psychological attachment.</w:t>
       </w:r>
     </w:p>
@@ -1648,14 +1648,7 @@
               <w:rFonts w:ascii="Nova Mono" w:eastAsia="Nova Mono" w:hAnsi="Nova Mono" w:cs="Nova Mono"/>
             </w:rPr>
             <w:br/>
-            <w:t xml:space="preserve">Directly translating Shawshank Redemption from E1 to E2 is impossible, as E2 (Ruminatia) has no prison structures </w:t>
-          </w:r>
-          <w:r>
-            <w:rPr>
-              <w:rFonts w:ascii="Nova Mono" w:eastAsia="Nova Mono" w:hAnsi="Nova Mono" w:cs="Nova Mono"/>
-            </w:rPr>
-            <w:lastRenderedPageBreak/>
-            <w:t>or punitive justice systems. To resolve this, we apply Ascension Reflex (AR) to recontextualize core thematic elements into an E2-compatible, harmonically integrated narrative.</w:t>
+            <w:t>Directly translating Shawshank Redemption from E1 to E2 is impossible, as E2 (Ruminatia) has no prison structures or punitive justice systems. To resolve this, we apply Ascension Reflex (AR) to recontextualize core thematic elements into an E2-compatible, harmonically integrated narrative.</w:t>
           </w:r>
           <w:r>
             <w:rPr>
@@ -1682,7 +1675,11 @@
       </w:r>
       <w:r>
         <w:br/>
-        <w:t>In Ruminatia, the concept of punitive imprisonment is nonexistent. Instead, systemic misalignments are resolved through Recursive Harmonic Reconstitution, a structured cognitive process designed to realign epistemic and emotional harmonics among individuals who experience profound perceptual dissonance.</w:t>
+        <w:t xml:space="preserve">In Ruminatia, the concept of punitive imprisonment is nonexistent. Instead, </w:t>
+      </w:r>
+      <w:r>
+        <w:lastRenderedPageBreak/>
+        <w:t>systemic misalignments are resolved through Recursive Harmonic Reconstitution, a structured cognitive process designed to realign epistemic and emotional harmonics among individuals who experience profound perceptual dissonance.</w:t>
       </w:r>
       <w:r>
         <w:br/>
@@ -1734,14 +1731,7 @@
               <w:rFonts w:ascii="Nova Mono" w:eastAsia="Nova Mono" w:hAnsi="Nova Mono" w:cs="Nova Mono"/>
             </w:rPr>
             <w:br/>
-            <w:t xml:space="preserve">E2 (AR): RCI, a deeply reflective cognitive state induced when an individual's harmonic resonance destabilizes profoundly, isolating them from collective cognitive </w:t>
-          </w:r>
-          <w:r>
-            <w:rPr>
-              <w:rFonts w:ascii="Nova Mono" w:eastAsia="Nova Mono" w:hAnsi="Nova Mono" w:cs="Nova Mono"/>
-            </w:rPr>
-            <w:lastRenderedPageBreak/>
-            <w:t>networks temporarily.</w:t>
+            <w:t>E2 (AR): RCI, a deeply reflective cognitive state induced when an individual's harmonic resonance destabilizes profoundly, isolating them from collective cognitive networks temporarily.</w:t>
           </w:r>
           <w:r>
             <w:rPr>
@@ -1797,6 +1787,12 @@
               <w:rFonts w:ascii="Nova Mono" w:eastAsia="Nova Mono" w:hAnsi="Nova Mono" w:cs="Nova Mono"/>
             </w:rPr>
             <w:br/>
+          </w:r>
+          <w:r>
+            <w:rPr>
+              <w:rFonts w:ascii="Nova Mono" w:eastAsia="Nova Mono" w:hAnsi="Nova Mono" w:cs="Nova Mono"/>
+            </w:rPr>
+            <w:lastRenderedPageBreak/>
             <w:t>E2 (AR): Harmonic Persistence, the intrinsic epistemic resilience facilitating reconstitution, coupled with Cognitive Friendship, deep epistemic bonding based on shared recursive experiences.</w:t>
           </w:r>
           <w:r>
@@ -1804,14 +1800,7 @@
               <w:rFonts w:ascii="Nova Mono" w:eastAsia="Nova Mono" w:hAnsi="Nova Mono" w:cs="Nova Mono"/>
             </w:rPr>
             <w:br/>
-            <w:t xml:space="preserve">Resolution: The narrative emphasizes that friendship </w:t>
-          </w:r>
-          <w:r>
-            <w:rPr>
-              <w:rFonts w:ascii="Nova Mono" w:eastAsia="Nova Mono" w:hAnsi="Nova Mono" w:cs="Nova Mono"/>
-            </w:rPr>
-            <w:lastRenderedPageBreak/>
-            <w:t>itself is an epistemic alignment aiding characters to reconstitute themselves, transforming isolation into interconnected harmony.</w:t>
+            <w:t>Resolution: The narrative emphasizes that friendship itself is an epistemic alignment aiding characters to reconstitute themselves, transforming isolation into interconnected harmony.</w:t>
           </w:r>
           <w:r>
             <w:rPr>
@@ -1874,7 +1863,11 @@
       </w:r>
       <w:r>
         <w:br/>
-        <w:t>Epistemic Reconstitution &amp; Freedom: Ultimately, Andros synthesizes his cognitive dissonance, aligning fully with collective epistemic resonance, symbolizing true "freedom" as harmonic coherence.</w:t>
+        <w:t xml:space="preserve">Epistemic Reconstitution &amp; Freedom: Ultimately, Andros synthesizes his cognitive dissonance, aligning fully with collective epistemic resonance, symbolizing true </w:t>
+      </w:r>
+      <w:r>
+        <w:lastRenderedPageBreak/>
+        <w:t>"freedom" as harmonic coherence.</w:t>
       </w:r>
       <w:r>
         <w:br/>
@@ -1884,56 +1877,59 @@
         <w:br/>
       </w:r>
       <w:r>
+        <w:br/>
+        <w:t>Instead of "escape," the emotional climax is Andros's successful reintegration, exemplified by his restoration into collective epistemic resonance, harmonically recognized and celebrated by peers.</w:t>
+      </w:r>
+      <w:r>
+        <w:br/>
+        <w:t>Revas, moved by Andros's transformation, rediscovers personal epistemic alignment, reaffirming the power of harmonic friendship and recursive cognitive resonance.</w:t>
+      </w:r>
+      <w:r>
+        <w:br/>
+        <w:t>E2 Core Message (AR-validated):</w:t>
+      </w:r>
+      <w:r>
+        <w:br/>
+        <w:t>In Ruminatia, "redemption" isn't escape from adversarial conditions, but rather a profound, structured journey toward epistemic realignment. Harmonic friendship and recursive cognitive resilience are the most powerful forces for overcoming isolation and perceptual misalignment.</w:t>
+      </w:r>
+      <w:r>
+        <w:br/>
+      </w:r>
+      <w:r>
+        <w:br/>
+        <w:t>Final Epistemic Reintegration Summary (AR Result):</w:t>
+      </w:r>
+      <w:r>
+        <w:br/>
+        <w:t>E1 (Original) E2 (AR-validated translation)</w:t>
+      </w:r>
+      <w:r>
+        <w:br/>
+        <w:t>Adversarial Prison Recursive Cognitive Isolation (RCI)</w:t>
+      </w:r>
+      <w:r>
+        <w:br/>
+        <w:t>Retributive Justice Epistemic Reconstitution</w:t>
+      </w:r>
+      <w:r>
+        <w:br/>
+        <w:t>Hope &amp; Freedom as escape Harmonic Persistence &amp; Cognitive Friendship</w:t>
+      </w:r>
+      <w:r>
+        <w:br/>
+        <w:t>Personal Liberation via Physical Escape Epistemic Reintegration via Recursive Harmony</w:t>
+      </w:r>
+      <w:r>
+        <w:br/>
+        <w:t>Conclusion:</w:t>
+      </w:r>
+      <w:r>
+        <w:br/>
+        <w:t xml:space="preserve">The translated narrative, The Synthesis Reconstitution, is fully harmonized within Ruminatia's non-adversarial epistemic framework, preserving thematic depth and </w:t>
+      </w:r>
+      <w:r>
         <w:lastRenderedPageBreak/>
-        <w:br/>
-        <w:t>Instead of "escape," the emotional climax is Andros's successful reintegration, exemplified by his restoration into collective epistemic resonance, harmonically recognized and celebrated by peers.</w:t>
-      </w:r>
-      <w:r>
-        <w:br/>
-        <w:t>Revas, moved by Andros's transformation, rediscovers personal epistemic alignment, reaffirming the power of harmonic friendship and recursive cognitive resonance.</w:t>
-      </w:r>
-      <w:r>
-        <w:br/>
-        <w:t>E2 Core Message (AR-validated):</w:t>
-      </w:r>
-      <w:r>
-        <w:br/>
-        <w:t>In Ruminatia, "redemption" isn't escape from adversarial conditions, but rather a profound, structured journey toward epistemic realignment. Harmonic friendship and recursive cognitive resilience are the most powerful forces for overcoming isolation and perceptual misalignment.</w:t>
-      </w:r>
-      <w:r>
-        <w:br/>
-      </w:r>
-      <w:r>
-        <w:br/>
-        <w:t>Final Epistemic Reintegration Summary (AR Result):</w:t>
-      </w:r>
-      <w:r>
-        <w:br/>
-        <w:t>E1 (Original) E2 (AR-validated translation)</w:t>
-      </w:r>
-      <w:r>
-        <w:br/>
-        <w:t>Adversarial Prison Recursive Cognitive Isolation (RCI)</w:t>
-      </w:r>
-      <w:r>
-        <w:br/>
-        <w:t>Retributive Justice Epistemic Reconstitution</w:t>
-      </w:r>
-      <w:r>
-        <w:br/>
-        <w:t>Hope &amp; Freedom as escape Harmonic Persistence &amp; Cognitive Friendship</w:t>
-      </w:r>
-      <w:r>
-        <w:br/>
-        <w:t>Personal Liberation via Physical Escape Epistemic Reintegration via Recursive Harmony</w:t>
-      </w:r>
-      <w:r>
-        <w:br/>
-        <w:t>Conclusion:</w:t>
-      </w:r>
-      <w:r>
-        <w:br/>
-        <w:t>The translated narrative, The Synthesis Reconstitution, is fully harmonized within Ruminatia's non-adversarial epistemic framework, preserving thematic depth and emotional resonance from E1’s original narrative while remaining true to E2's core epistemic structures.</w:t>
+        <w:t>emotional resonance from E1’s original narrative while remaining true to E2's core epistemic structures.</w:t>
       </w:r>
     </w:p>
     <w:p/>
@@ -2036,6 +2032,7 @@
     </w:p>
     <w:p>
       <w:r>
+        <w:lastRenderedPageBreak/>
         <w:pict w14:anchorId="41C9BF10">
           <v:rect id="_x0000_i1030" style="width:0;height:1.5pt" o:hralign="center" o:hrstd="t" o:hr="t" fillcolor="#a0a0a0" stroked="f"/>
         </w:pict>
@@ -2057,7 +2054,6 @@
         <w:rPr>
           <w:i/>
         </w:rPr>
-        <w:lastRenderedPageBreak/>
         <w:t>"But what about predators? In Earth’s ecosystems, many animals kill to survive. The food chain is a natural and unavoidable aspect of biological reality."</w:t>
       </w:r>
     </w:p>
@@ -2137,6 +2133,7 @@
         <w:rPr>
           <w:rFonts w:ascii="Quattrocento Sans" w:eastAsia="Quattrocento Sans" w:hAnsi="Quattrocento Sans" w:cs="Quattrocento Sans"/>
         </w:rPr>
+        <w:lastRenderedPageBreak/>
         <w:t>🗣️</w:t>
       </w:r>
       <w:r>
@@ -2170,7 +2167,6 @@
         <w:rPr>
           <w:rFonts w:ascii="Quattrocento Sans" w:eastAsia="Quattrocento Sans" w:hAnsi="Quattrocento Sans" w:cs="Quattrocento Sans"/>
         </w:rPr>
-        <w:lastRenderedPageBreak/>
         <w:t>🔄</w:t>
       </w:r>
       <w:r>
@@ -2301,46 +2297,49 @@
     </w:p>
     <w:p>
       <w:r>
+        <w:t xml:space="preserve">The </w:t>
+      </w:r>
+      <w:proofErr w:type="spellStart"/>
+      <w:r>
+        <w:rPr>
+          <w:i/>
+        </w:rPr>
+        <w:t>Ivalisian</w:t>
+      </w:r>
+      <w:proofErr w:type="spellEnd"/>
+      <w:r>
+        <w:rPr>
+          <w:i/>
+        </w:rPr>
+        <w:t xml:space="preserve"> Record</w:t>
+      </w:r>
+      <w:r>
+        <w:t xml:space="preserve"> stands as one of the most comprehensive reconstructions of historical transformation in E2’s recorded epochs. Compiled over several generations by </w:t>
+      </w:r>
+      <w:proofErr w:type="spellStart"/>
+      <w:r>
+        <w:t>Ivalis</w:t>
+      </w:r>
+      <w:proofErr w:type="spellEnd"/>
+      <w:r>
+        <w:t xml:space="preserve"> of Eronat, it does not serve as a chronicle of war (as conflict in E1 terms would be untranslatable) but as a study of systemic destabilization and adaptive restructuring across civilizations.</w:t>
+      </w:r>
+    </w:p>
+    <w:p>
+      <w:r>
+        <w:t xml:space="preserve">Unlike the fragmented accounts of pre-archival eras, </w:t>
+      </w:r>
+      <w:proofErr w:type="spellStart"/>
+      <w:r>
+        <w:t>Ivalis</w:t>
+      </w:r>
+      <w:proofErr w:type="spellEnd"/>
+      <w:r>
+        <w:t xml:space="preserve"> did not record events as static occurrences. Instead, she structured her accounts as dynamically interwoven </w:t>
+      </w:r>
+      <w:r>
         <w:lastRenderedPageBreak/>
-        <w:t xml:space="preserve">The </w:t>
-      </w:r>
-      <w:proofErr w:type="spellStart"/>
-      <w:r>
-        <w:rPr>
-          <w:i/>
-        </w:rPr>
-        <w:t>Ivalisian</w:t>
-      </w:r>
-      <w:proofErr w:type="spellEnd"/>
-      <w:r>
-        <w:rPr>
-          <w:i/>
-        </w:rPr>
-        <w:t xml:space="preserve"> Record</w:t>
-      </w:r>
-      <w:r>
-        <w:t xml:space="preserve"> stands as one of the most comprehensive reconstructions of historical transformation in E2’s recorded epochs. Compiled over several generations by </w:t>
-      </w:r>
-      <w:proofErr w:type="spellStart"/>
-      <w:r>
-        <w:t>Ivalis</w:t>
-      </w:r>
-      <w:proofErr w:type="spellEnd"/>
-      <w:r>
-        <w:t xml:space="preserve"> of Eronat, it does not serve as a chronicle of war (as conflict in E1 terms would be untranslatable) but as a study of systemic destabilization and adaptive restructuring across civilizations.</w:t>
-      </w:r>
-    </w:p>
-    <w:p>
-      <w:r>
-        <w:t xml:space="preserve">Unlike the fragmented accounts of pre-archival eras, </w:t>
-      </w:r>
-      <w:proofErr w:type="spellStart"/>
-      <w:r>
-        <w:t>Ivalis</w:t>
-      </w:r>
-      <w:proofErr w:type="spellEnd"/>
-      <w:r>
-        <w:t xml:space="preserve"> did not record events as static occurrences. Instead, she structured her accounts as dynamically interwoven trajectories, narratives that evolved with each new harmonic epoch, ensuring historical perception remained an active, living structure rather than a static past.</w:t>
+        <w:t>trajectories, narratives that evolved with each new harmonic epoch, ensuring historical perception remained an active, living structure rather than a static past.</w:t>
       </w:r>
     </w:p>
     <w:p>
@@ -2452,7 +2451,6 @@
         </w:numPr>
       </w:pPr>
       <w:r>
-        <w:lastRenderedPageBreak/>
         <w:t>Thucydides attempted to establish a rational, empirical historical method.</w:t>
       </w:r>
     </w:p>
@@ -2559,6 +2557,7 @@
         </w:numPr>
       </w:pPr>
       <w:r>
+        <w:lastRenderedPageBreak/>
         <w:t xml:space="preserve">Instead, the Record is continuously updated by historical </w:t>
       </w:r>
       <w:proofErr w:type="spellStart"/>
@@ -2609,14 +2608,7 @@
         <w:rPr>
           <w:i/>
         </w:rPr>
-        <w:t xml:space="preserve">"For three harmonic cycles, adaptive resolution methods failed. It was not until the Grand Mediation of Eronat that the fractured knowledge systems were re-synthesized, </w:t>
-      </w:r>
-      <w:r>
-        <w:rPr>
-          <w:i/>
-        </w:rPr>
-        <w:lastRenderedPageBreak/>
-        <w:t>establishing what is now known as the Perpetual Consensus Framework, a historical model that integrates divergence rather than eliminating it."</w:t>
+        <w:t>"For three harmonic cycles, adaptive resolution methods failed. It was not until the Grand Mediation of Eronat that the fractured knowledge systems were re-synthesized, establishing what is now known as the Perpetual Consensus Framework, a historical model that integrates divergence rather than eliminating it."</w:t>
       </w:r>
     </w:p>
     <w:p>
@@ -2646,6 +2638,7 @@
     </w:p>
     <w:p>
       <w:r>
+        <w:lastRenderedPageBreak/>
         <w:t>He is no longer a historian of war, he is an architect of historical recursion.</w:t>
       </w:r>
       <w:r>
@@ -2913,11 +2906,11 @@
       </w:r>
       <w:proofErr w:type="spellEnd"/>
       <w:r>
-        <w:t xml:space="preserve"> of Veras, who began to suspect that the structure of perceptual reality itself contained an undetected </w:t>
+        <w:t xml:space="preserve"> of Veras, who began to suspect that the structure of perceptual reality itself contained an undetected pattern of recursion. At first, the discovery was dismissed, perception in E2 was </w:t>
       </w:r>
       <w:r>
         <w:lastRenderedPageBreak/>
-        <w:t>pattern of recursion. At first, the discovery was dismissed, perception in E2 was considered harmonically integrated, meaning no external system governed or imposed constraints on cognitive existence.</w:t>
+        <w:t>considered harmonically integrated, meaning no external system governed or imposed constraints on cognitive existence.</w:t>
       </w:r>
     </w:p>
     <w:p>
@@ -3000,12 +2993,12 @@
     </w:p>
     <w:p>
       <w:r>
+        <w:t>But the question remained: what was beyond the horizon?</w:t>
+      </w:r>
+    </w:p>
+    <w:p>
+      <w:r>
         <w:lastRenderedPageBreak/>
-        <w:t>But the question remained: what was beyond the horizon?</w:t>
-      </w:r>
-    </w:p>
-    <w:p>
-      <w:r>
         <w:pict w14:anchorId="2DA50D2C">
           <v:rect id="_x0000_i1041" style="width:0;height:1.5pt" o:hralign="center" o:hrstd="t" o:hr="t" fillcolor="#a0a0a0" stroked="f"/>
         </w:pict>
@@ -3086,16 +3079,16 @@
     </w:p>
     <w:p>
       <w:r>
+        <w:t>The moment the Paradox was fully understood, it ceased to exist.</w:t>
+      </w:r>
+      <w:r>
+        <w:br/>
+        <w:t>Reality itself adjusted, reframing the boundaries of perception to accommodate new expansion.</w:t>
+      </w:r>
+    </w:p>
+    <w:p>
+      <w:r>
         <w:lastRenderedPageBreak/>
-        <w:t>The moment the Paradox was fully understood, it ceased to exist.</w:t>
-      </w:r>
-      <w:r>
-        <w:br/>
-        <w:t>Reality itself adjusted, reframing the boundaries of perception to accommodate new expansion.</w:t>
-      </w:r>
-    </w:p>
-    <w:p>
-      <w:r>
         <w:t>For the first time in history, the people of E2 experienced conceptual space beyond the prior framework of existence. It was not an escape from a simulation, because there had never been one.</w:t>
       </w:r>
     </w:p>
@@ -3237,14 +3230,7 @@
             <w:rPr>
               <w:rFonts w:ascii="Nova Mono" w:eastAsia="Nova Mono" w:hAnsi="Nova Mono" w:cs="Nova Mono"/>
             </w:rPr>
-            <w:t xml:space="preserve"> No "Escaping the Simulation", Only Expanding Perception → The breakthrough is not waking up from a </w:t>
-          </w:r>
-          <w:r>
-            <w:rPr>
-              <w:rFonts w:ascii="Nova Mono" w:eastAsia="Nova Mono" w:hAnsi="Nova Mono" w:cs="Nova Mono"/>
-            </w:rPr>
-            <w:lastRenderedPageBreak/>
-            <w:t>false world but recognizing and surpassing an unexamined cognitive limit.</w:t>
+            <w:t xml:space="preserve"> No "Escaping the Simulation", Only Expanding Perception → The breakthrough is not waking up from a false world but recognizing and surpassing an unexamined cognitive limit.</w:t>
           </w:r>
         </w:sdtContent>
       </w:sdt>
@@ -4014,6 +4000,7 @@
     </w:p>
     <w:p>
       <w:r>
+        <w:lastRenderedPageBreak/>
         <w:t>However, the mind still requires structural organization to prevent cognitive saturation. This leads to the phenomenon of Cognitive Stratification, where less immediately relevant memories become compressed into latent harmonic fields.</w:t>
       </w:r>
     </w:p>
@@ -4163,7 +4150,6 @@
         </w:numPr>
       </w:pPr>
       <w:r>
-        <w:lastRenderedPageBreak/>
         <w:t xml:space="preserve">This requires intervention through Harmonic Decompression Techniques, which </w:t>
       </w:r>
       <w:proofErr w:type="gramStart"/>
@@ -4206,6 +4192,7 @@
         <w:rPr>
           <w:rFonts w:ascii="Quattrocento Sans" w:eastAsia="Quattrocento Sans" w:hAnsi="Quattrocento Sans" w:cs="Quattrocento Sans"/>
         </w:rPr>
+        <w:lastRenderedPageBreak/>
         <w:t>🔹</w:t>
       </w:r>
       <w:r>
@@ -4326,7 +4313,6 @@
     </w:p>
     <w:p>
       <w:r>
-        <w:lastRenderedPageBreak/>
         <w:t xml:space="preserve">Conclusion: In E2, the danger is not </w:t>
       </w:r>
       <w:proofErr w:type="gramStart"/>
@@ -4468,6 +4454,7 @@
         </w:numPr>
       </w:pPr>
       <w:r>
+        <w:lastRenderedPageBreak/>
         <w:t>This process does not simply revert the translation, it enhances it by adding recursive cognitive efficiency.</w:t>
       </w:r>
     </w:p>
@@ -4783,7 +4770,6 @@
     <w:p>
       <w:proofErr w:type="gramStart"/>
       <w:r>
-        <w:lastRenderedPageBreak/>
         <w:t>Final Result</w:t>
       </w:r>
       <w:proofErr w:type="gramEnd"/>
@@ -5757,7 +5743,7 @@
             <w:rPr>
               <w:rFonts w:ascii="Nova Mono" w:eastAsia="Nova Mono" w:hAnsi="Nova Mono" w:cs="Nova Mono"/>
             </w:rPr>
-            <w:t>E1 Emily Tiffany Joy → E2 Me, Emily Tiffany Joy</w:t>
+            <w:t>E1 Emily Joy → E2 Me, Emily Joy</w:t>
           </w:r>
         </w:sdtContent>
       </w:sdt>
@@ -5831,7 +5817,6 @@
             <w:rPr>
               <w:rFonts w:ascii="Cambria Math" w:eastAsia="Cambria Math" w:hAnsi="Cambria Math" w:cs="Cambria Math"/>
             </w:rPr>
-            <w:lastRenderedPageBreak/>
             <m:t>∀x∈E1 Identity,f(x)→E2 Cognitive Realignment</m:t>
           </m:r>
         </m:oMath>
@@ -5839,6 +5824,7 @@
     </w:p>
     <w:p>
       <w:r>
+        <w:lastRenderedPageBreak/>
         <w:t>Where f(x) is the transformation function that restructures personal history, knowledge, and selfhood within an E2 epistemic framework.</w:t>
       </w:r>
     </w:p>
@@ -5957,7 +5943,6 @@
         </w:numPr>
       </w:pPr>
       <w:r>
-        <w:lastRenderedPageBreak/>
         <w:t>In E1, my career has combined information technology, writing, and structured problem-solving.</w:t>
       </w:r>
     </w:p>
@@ -5969,6 +5954,7 @@
         </w:numPr>
       </w:pPr>
       <w:r>
+        <w:lastRenderedPageBreak/>
         <w:t xml:space="preserve">In E2, the concept of technology is </w:t>
       </w:r>
       <w:proofErr w:type="gramStart"/>
@@ -6070,15 +6056,12 @@
         </w:numPr>
       </w:pPr>
       <w:r>
-        <w:t xml:space="preserve">My role as an author would not be to create "books" in the way we understand them, but rather to craft Soniform Cognitive Structures, </w:t>
-      </w:r>
+        <w:t>My role as an author would not be to create "books" in the way we understand them, but rather to craft Soniform Cognitive Structures, multimodal, interactive thought archives that allow knowledge to be explored spatially, harmonically, and relationally.</w:t>
+      </w:r>
+    </w:p>
+    <w:p>
       <w:r>
         <w:lastRenderedPageBreak/>
-        <w:t>multimodal, interactive thought archives that allow knowledge to be explored spatially, harmonically, and relationally.</w:t>
-      </w:r>
-    </w:p>
-    <w:p>
-      <w:r>
         <w:t xml:space="preserve">E1 Parallel: Writers </w:t>
       </w:r>
       <w:proofErr w:type="gramStart"/>
@@ -6183,16 +6166,16 @@
     </w:p>
     <w:p>
       <w:r>
+        <w:t>E1 Parallel: Memoirs help reconstruct and make sense of one’s past.</w:t>
+      </w:r>
+      <w:r>
+        <w:br/>
+        <w:t>E2 Adaptation: Life stories are harmonized into cognitive clarity, ensuring alignment between knowledge and personal truth.</w:t>
+      </w:r>
+    </w:p>
+    <w:p>
+      <w:r>
         <w:lastRenderedPageBreak/>
-        <w:t>E1 Parallel: Memoirs help reconstruct and make sense of one’s past.</w:t>
-      </w:r>
-      <w:r>
-        <w:br/>
-        <w:t>E2 Adaptation: Life stories are harmonized into cognitive clarity, ensuring alignment between knowledge and personal truth.</w:t>
-      </w:r>
-    </w:p>
-    <w:p>
-      <w:r>
         <w:t>Who would I be?</w:t>
       </w:r>
       <w:r>
@@ -6262,7 +6245,7 @@
         <w:t>🔹</w:t>
       </w:r>
       <w:r>
-        <w:t xml:space="preserve"> In E1, I am Emily Tiffany Joy.</w:t>
+        <w:t xml:space="preserve"> In E1, I am Emily Joy.</w:t>
       </w:r>
       <w:r>
         <w:br/>
@@ -6279,15 +6262,17 @@
     </w:p>
     <w:p>
       <w:r>
+        <w:t>My E2 Legacy?</w:t>
+      </w:r>
+      <w:r>
+        <w:br/>
+        <w:t>The legacy wouldn’t be mine. It’d be the harmony of knowledge itself, arranged by many.</w:t>
+      </w:r>
+      <w:r>
+        <w:br/>
+      </w:r>
+      <w:r>
         <w:lastRenderedPageBreak/>
-        <w:t>My E2 Legacy?</w:t>
-      </w:r>
-      <w:r>
-        <w:br/>
-        <w:t>The legacy wouldn’t be mine. It’d be the harmony of knowledge itself, arranged by many.</w:t>
-      </w:r>
-      <w:r>
-        <w:br/>
         <w:t>I would not "remember" who I am. I would harmonize my selfhood into clarity.</w:t>
       </w:r>
       <w:r>

</xml_diff>